<commit_message>
Add new labs, add tasks
</commit_message>
<xml_diff>
--- a/prog/lab2/report_prog2.docx
+++ b/prog/lab2/report_prog2.docx
@@ -436,7 +436,6 @@
           <w:bCs/>
           <w:sz w:val="32"/>
           <w:szCs w:val="32"/>
-          <w:lang w:val="en-US"/>
         </w:rPr>
       </w:pPr>
       <w:r>
@@ -456,7 +455,6 @@
           <w:bCs/>
           <w:sz w:val="32"/>
           <w:szCs w:val="32"/>
-          <w:lang w:val="en-US"/>
         </w:rPr>
         <w:t>2</w:t>
       </w:r>
@@ -1136,39 +1134,22 @@
       <w:pPr>
         <w:pStyle w:val="a6"/>
         <w:jc w:val="center"/>
-        <w:rPr>
-          <w:lang w:val="en-US"/>
-        </w:rPr>
       </w:pPr>
       <w:r>
         <w:t>Санкт</w:t>
       </w:r>
       <w:r>
-        <w:rPr>
-          <w:lang w:val="en-US"/>
-        </w:rPr>
         <w:t>-</w:t>
       </w:r>
       <w:r>
         <w:t>Петербург</w:t>
       </w:r>
       <w:r>
-        <w:rPr>
-          <w:lang w:val="en-US"/>
-        </w:rPr>
         <w:t>, 2021</w:t>
       </w:r>
     </w:p>
     <w:p>
-      <w:pPr>
-        <w:rPr>
-          <w:lang w:val="en-US"/>
-        </w:rPr>
-      </w:pPr>
-      <w:r>
-        <w:rPr>
-          <w:lang w:val="en-US"/>
-        </w:rPr>
+      <w:r>
         <w:br w:type="page"/>
       </w:r>
     </w:p>
@@ -2276,7 +2257,14 @@
                                 <w:color w:val="000000"/>
                                 <w:lang w:val="en-US"/>
                               </w:rPr>
-                              <w:t>Lotad</w:t>
+                              <w:t>Lo</w:t>
+                            </w:r>
+                            <w:r>
+                              <w:rPr>
+                                <w:color w:val="000000"/>
+                                <w:lang w:val="en-US"/>
+                              </w:rPr>
+                              <w:t>mbre</w:t>
                             </w:r>
                             <w:r>
                               <w:rPr>
@@ -4197,7 +4185,14 @@
                           <w:color w:val="000000"/>
                           <w:lang w:val="en-US"/>
                         </w:rPr>
-                        <w:t>Lotad</w:t>
+                        <w:t>Lo</w:t>
+                      </w:r>
+                      <w:r>
+                        <w:rPr>
+                          <w:color w:val="000000"/>
+                          <w:lang w:val="en-US"/>
+                        </w:rPr>
+                        <w:t>mbre</w:t>
                       </w:r>
                       <w:r>
                         <w:rPr>
@@ -5700,6 +5695,7 @@
       <w:r>
         <w:rPr>
           <w:color w:val="080808"/>
+          <w:lang w:val="en-US"/>
         </w:rPr>
         <w:t xml:space="preserve">// </w:t>
       </w:r>
@@ -5713,6 +5709,7 @@
       <w:r>
         <w:rPr>
           <w:color w:val="080808"/>
+          <w:lang w:val="en-US"/>
         </w:rPr>
         <w:t>.</w:t>
       </w:r>
@@ -10553,6 +10550,7 @@
       <w:r>
         <w:rPr>
           <w:color w:val="080808"/>
+          <w:lang w:val="en-US"/>
         </w:rPr>
         <w:t xml:space="preserve"> </w:t>
       </w:r>
@@ -15241,10 +15239,6 @@
 </file>
 
 <file path=customXml/item1.xml><?xml version="1.0" encoding="utf-8"?>
-<b:Sources xmlns:b="http://schemas.openxmlformats.org/officeDocument/2006/bibliography" xmlns="http://schemas.openxmlformats.org/officeDocument/2006/bibliography" SelectedStyle="\APASixthEditionOfficeOnline.xsl" StyleName="APA" Version="6"/>
-</file>
-
-<file path=customXml/item2.xml><?xml version="1.0" encoding="utf-8"?>
 <s:customData xmlns="http://www.wps.cn/officeDocument/2013/wpsCustomData" xmlns:s="http://www.wps.cn/officeDocument/2013/wpsCustomData">
   <customSectProps>
     <customSectPr/>
@@ -15255,16 +15249,20 @@
 </s:customData>
 </file>
 
-<file path=customXml/itemProps1.xml><?xml version="1.0" encoding="utf-8"?>
-<ds:datastoreItem xmlns:ds="http://schemas.openxmlformats.org/officeDocument/2006/customXml" ds:itemID="{761A284F-CB6E-47F7-B494-B1AE1B1C3C23}">
-  <ds:schemaRefs/>
-</ds:datastoreItem>
+<file path=customXml/item2.xml><?xml version="1.0" encoding="utf-8"?>
+<b:Sources xmlns:b="http://schemas.openxmlformats.org/officeDocument/2006/bibliography" xmlns="http://schemas.openxmlformats.org/officeDocument/2006/bibliography" SelectedStyle="\APASixthEditionOfficeOnline.xsl" StyleName="APA" Version="6"/>
 </file>
 
-<file path=customXml/itemProps2.xml><?xml version="1.0" encoding="utf-8"?>
+<file path=customXml/itemProps1.xml><?xml version="1.0" encoding="utf-8"?>
 <ds:datastoreItem xmlns:ds="http://schemas.openxmlformats.org/officeDocument/2006/customXml" ds:itemID="{B1977F7D-205B-4081-913C-38D41E755F92}">
   <ds:schemaRefs>
     <ds:schemaRef ds:uri="http://www.wps.cn/officeDocument/2013/wpsCustomData"/>
   </ds:schemaRefs>
 </ds:datastoreItem>
+</file>
+
+<file path=customXml/itemProps2.xml><?xml version="1.0" encoding="utf-8"?>
+<ds:datastoreItem xmlns:ds="http://schemas.openxmlformats.org/officeDocument/2006/customXml" ds:itemID="{761A284F-CB6E-47F7-B494-B1AE1B1C3C23}">
+  <ds:schemaRefs/>
+</ds:datastoreItem>
 </file>
</xml_diff>